<commit_message>
Update Gojek Exit Date
</commit_message>
<xml_diff>
--- a/static/resume.docx
+++ b/static/resume.docx
@@ -267,13 +267,13 @@
           <w:b w:val="1"/>
           <w:rtl w:val="0"/>
         </w:rPr>
-        <w:t xml:space="preserve">Senior Software Engineer                                                                  </w:t>
-      </w:r>
-      <w:r>
-        <w:rPr>
-          <w:rtl w:val="0"/>
-        </w:rPr>
-        <w:t xml:space="preserve">September 2021 – Present</w:t>
+        <w:t xml:space="preserve">Senior Software Engineer                                                     </w:t>
+      </w:r>
+      <w:r>
+        <w:rPr>
+          <w:rtl w:val="0"/>
+        </w:rPr>
+        <w:t xml:space="preserve">September 2021 – November 2022</w:t>
       </w:r>
     </w:p>
     <w:p>

</xml_diff>

<commit_message>
Add Angel One experience as current experience
</commit_message>
<xml_diff>
--- a/static/resume.docx
+++ b/static/resume.docx
@@ -179,7 +179,7 @@
         <w:rPr>
           <w:rtl w:val="0"/>
         </w:rPr>
-        <w:t xml:space="preserve"> Node.js, Spring Boot, Docker, Kubernetes, Kafka, RabbitMQ, AWS, Redis, GRPC, REST APIs</w:t>
+        <w:t xml:space="preserve"> Node.js, Spring Boot, Docker, Kubernetes, Kafka, RabbitMQ, AWS, Redis, GRPC, REST APIs, Prometheus, Grafana</w:t>
       </w:r>
     </w:p>
     <w:p>
@@ -197,7 +197,7 @@
         <w:rPr>
           <w:rtl w:val="0"/>
         </w:rPr>
-        <w:t xml:space="preserve">PostgreSQL, MySQL, MongoDB, AWS DynamoDB</w:t>
+        <w:t xml:space="preserve">PostgreSQL, MySQL, MongoDB, AWS DynamoDB, SQL Server</w:t>
       </w:r>
     </w:p>
     <w:p>
@@ -257,17 +257,138 @@
     </w:p>
     <w:p>
       <w:pPr>
+        <w:rPr/>
+      </w:pPr>
+      <w:r>
+        <w:rPr>
+          <w:b w:val="1"/>
+          <w:rtl w:val="0"/>
+        </w:rPr>
+        <w:t xml:space="preserve">SDE-3</w:t>
+        <w:tab/>
+        <w:tab/>
+        <w:tab/>
+        <w:tab/>
+        <w:t xml:space="preserve">                                                     </w:t>
+        <w:tab/>
+        <w:t xml:space="preserve">     </w:t>
+      </w:r>
+      <w:r>
+        <w:rPr>
+          <w:rtl w:val="0"/>
+        </w:rPr>
+        <w:t xml:space="preserve">December 2022 – Present</w:t>
+      </w:r>
+    </w:p>
+    <w:p>
+      <w:pPr>
+        <w:rPr>
+          <w:b w:val="1"/>
+        </w:rPr>
+      </w:pPr>
+      <w:r>
+        <w:rPr>
+          <w:rtl w:val="0"/>
+        </w:rPr>
+        <w:t xml:space="preserve">Angel One</w:t>
+        <w:tab/>
+        <w:tab/>
+        <w:tab/>
+        <w:tab/>
+        <w:tab/>
+        <w:tab/>
+        <w:tab/>
+        <w:tab/>
+        <w:t xml:space="preserve">    Bangalore, India (Remote)</w:t>
+      </w:r>
+      <w:r>
+        <w:rPr>
+          <w:rtl w:val="0"/>
+        </w:rPr>
+      </w:r>
+    </w:p>
+    <w:p>
+      <w:pPr>
+        <w:numPr>
+          <w:ilvl w:val="0"/>
+          <w:numId w:val="1"/>
+        </w:numPr>
+        <w:ind w:left="360"/>
+      </w:pPr>
+      <w:r>
+        <w:rPr>
+          <w:rtl w:val="0"/>
+        </w:rPr>
+        <w:t xml:space="preserve">Developed Proofs of Concepts and performed performance, load and feasibility testing.</w:t>
+      </w:r>
+    </w:p>
+    <w:p>
+      <w:pPr>
+        <w:numPr>
+          <w:ilvl w:val="0"/>
+          <w:numId w:val="1"/>
+        </w:numPr>
+        <w:ind w:left="360"/>
+      </w:pPr>
+      <w:r>
+        <w:rPr>
+          <w:rtl w:val="0"/>
+        </w:rPr>
+        <w:t xml:space="preserve">Set up reporting and metrics dashboards using prometheus and grafana, along with alerting setups on the same.</w:t>
+      </w:r>
+    </w:p>
+    <w:p>
+      <w:pPr>
+        <w:numPr>
+          <w:ilvl w:val="0"/>
+          <w:numId w:val="1"/>
+        </w:numPr>
+        <w:ind w:left="360"/>
+        <w:rPr>
+          <w:u w:val="none"/>
+        </w:rPr>
+      </w:pPr>
+      <w:r>
+        <w:rPr>
+          <w:rtl w:val="0"/>
+        </w:rPr>
+        <w:t xml:space="preserve">Organized and conducted regular knowledge sharing sessions with the team leading to upskilling of the team, as well as breaking up knowledge silos.</w:t>
+      </w:r>
+    </w:p>
+    <w:p>
+      <w:pPr>
         <w:pageBreakBefore w:val="0"/>
         <w:ind w:left="0" w:firstLine="0"/>
         <w:jc w:val="left"/>
-        <w:rPr/>
-      </w:pPr>
-      <w:r>
-        <w:rPr>
-          <w:b w:val="1"/>
-          <w:rtl w:val="0"/>
-        </w:rPr>
-        <w:t xml:space="preserve">Senior Software Engineer                                                     </w:t>
+        <w:rPr>
+          <w:b w:val="1"/>
+        </w:rPr>
+      </w:pPr>
+      <w:r>
+        <w:rPr>
+          <w:rtl w:val="0"/>
+        </w:rPr>
+      </w:r>
+    </w:p>
+    <w:p>
+      <w:pPr>
+        <w:pageBreakBefore w:val="0"/>
+        <w:ind w:left="0" w:firstLine="0"/>
+        <w:jc w:val="left"/>
+        <w:rPr/>
+      </w:pPr>
+      <w:r>
+        <w:rPr>
+          <w:b w:val="1"/>
+          <w:rtl w:val="0"/>
+        </w:rPr>
+        <w:t xml:space="preserve">Senior Software Engineer</w:t>
+        <w:tab/>
+        <w:tab/>
+        <w:tab/>
+        <w:tab/>
+        <w:tab/>
+        <w:t xml:space="preserve">  </w:t>
       </w:r>
       <w:r>
         <w:rPr>
@@ -286,12 +407,22 @@
           <w:rtl w:val="0"/>
         </w:rPr>
         <w:t xml:space="preserve">Gojek</w:t>
-      </w:r>
-      <w:r>
-        <w:rPr>
-          <w:rtl w:val="0"/>
-        </w:rPr>
-        <w:t xml:space="preserve">                                                                                                                     Bangalore, India</w:t>
+        <w:tab/>
+        <w:tab/>
+        <w:tab/>
+        <w:tab/>
+        <w:tab/>
+        <w:tab/>
+        <w:tab/>
+        <w:tab/>
+        <w:tab/>
+        <w:t xml:space="preserve">    </w:t>
+      </w:r>
+      <w:r>
+        <w:rPr>
+          <w:rtl w:val="0"/>
+        </w:rPr>
+        <w:t xml:space="preserve">Bangalore, India (Remote)</w:t>
       </w:r>
     </w:p>
     <w:p>
@@ -301,6 +432,148 @@
           <w:ilvl w:val="0"/>
           <w:numId w:val="1"/>
         </w:numPr>
+        <w:ind w:left="360"/>
+        <w:rPr>
+          <w:u w:val="none"/>
+        </w:rPr>
+      </w:pPr>
+      <w:r>
+        <w:rPr>
+          <w:rtl w:val="0"/>
+        </w:rPr>
+        <w:t xml:space="preserve">Developed Proof of Concepts and performed Proof of Feasibility analysis for switching over to RabbitMQ from Sidekiq for our asynchronous workloads.</w:t>
+      </w:r>
+    </w:p>
+    <w:p>
+      <w:pPr>
+        <w:pageBreakBefore w:val="0"/>
+        <w:numPr>
+          <w:ilvl w:val="0"/>
+          <w:numId w:val="1"/>
+        </w:numPr>
+        <w:ind w:left="360"/>
+        <w:rPr>
+          <w:u w:val="none"/>
+        </w:rPr>
+      </w:pPr>
+      <w:r>
+        <w:rPr>
+          <w:rtl w:val="0"/>
+        </w:rPr>
+        <w:t xml:space="preserve">Collaborated and communicated with internal and external stakeholders for planned engineering initiatives, and used gathered information to break down the initiative into actionable items.</w:t>
+      </w:r>
+    </w:p>
+    <w:p>
+      <w:pPr>
+        <w:pageBreakBefore w:val="0"/>
+        <w:numPr>
+          <w:ilvl w:val="0"/>
+          <w:numId w:val="1"/>
+        </w:numPr>
+        <w:ind w:left="360"/>
+        <w:rPr>
+          <w:u w:val="none"/>
+        </w:rPr>
+      </w:pPr>
+      <w:r>
+        <w:rPr>
+          <w:rtl w:val="0"/>
+        </w:rPr>
+        <w:t xml:space="preserve">Designed end-to-end architecture, user flow, and data flow diagrams for new mission-critical requirements from scratch.</w:t>
+      </w:r>
+    </w:p>
+    <w:p>
+      <w:pPr>
+        <w:pageBreakBefore w:val="0"/>
+        <w:numPr>
+          <w:ilvl w:val="0"/>
+          <w:numId w:val="1"/>
+        </w:numPr>
+        <w:ind w:left="360"/>
+        <w:rPr>
+          <w:u w:val="none"/>
+        </w:rPr>
+      </w:pPr>
+      <w:r>
+        <w:rPr>
+          <w:rtl w:val="0"/>
+        </w:rPr>
+        <w:t xml:space="preserve">Led a team of 6 engineers to plan and execute the implementation of the new end-to-end automated central document processing platform, and played a key role in all initiatives across the team.</w:t>
+      </w:r>
+    </w:p>
+    <w:p>
+      <w:pPr>
+        <w:pageBreakBefore w:val="0"/>
+        <w:ind w:left="720" w:firstLine="0"/>
+        <w:rPr/>
+      </w:pPr>
+      <w:r>
+        <w:rPr>
+          <w:rtl w:val="0"/>
+        </w:rPr>
+      </w:r>
+    </w:p>
+    <w:p>
+      <w:pPr>
+        <w:pageBreakBefore w:val="0"/>
+        <w:ind w:left="0" w:firstLine="0"/>
+        <w:rPr/>
+      </w:pPr>
+      <w:r>
+        <w:rPr>
+          <w:b w:val="1"/>
+          <w:rtl w:val="0"/>
+        </w:rPr>
+        <w:t xml:space="preserve">Software Engineer 2</w:t>
+      </w:r>
+      <w:r>
+        <w:rPr>
+          <w:rtl w:val="0"/>
+        </w:rPr>
+        <w:tab/>
+        <w:tab/>
+        <w:tab/>
+        <w:tab/>
+        <w:tab/>
+        <w:tab/>
+        <w:t xml:space="preserve">        </w:t>
+      </w:r>
+      <w:r>
+        <w:rPr>
+          <w:rtl w:val="0"/>
+        </w:rPr>
+        <w:t xml:space="preserve">August 2020 – September 2021</w:t>
+      </w:r>
+    </w:p>
+    <w:p>
+      <w:pPr>
+        <w:pageBreakBefore w:val="0"/>
+        <w:ind w:left="0" w:firstLine="0"/>
+        <w:rPr/>
+      </w:pPr>
+      <w:r>
+        <w:rPr>
+          <w:rtl w:val="0"/>
+        </w:rPr>
+        <w:t xml:space="preserve">Postman</w:t>
+        <w:tab/>
+        <w:tab/>
+        <w:tab/>
+        <w:tab/>
+        <w:tab/>
+        <w:tab/>
+        <w:tab/>
+        <w:tab/>
+        <w:t xml:space="preserve">    Bangalore, India (Remote)</w:t>
+      </w:r>
+    </w:p>
+    <w:p>
+      <w:pPr>
+        <w:pageBreakBefore w:val="0"/>
+        <w:numPr>
+          <w:ilvl w:val="0"/>
+          <w:numId w:val="2"/>
+        </w:numPr>
         <w:ind w:left="360" w:hanging="360"/>
         <w:rPr>
           <w:u w:val="none"/>
@@ -310,15 +583,15 @@
         <w:rPr>
           <w:rtl w:val="0"/>
         </w:rPr>
-        <w:t xml:space="preserve">Developed Proof of Concepts and performed Proof of Feasibility analysis for switching over to RabbitMQ from Sidekiq for our asynchronous workloads.</w:t>
-      </w:r>
-    </w:p>
-    <w:p>
-      <w:pPr>
-        <w:pageBreakBefore w:val="0"/>
-        <w:numPr>
-          <w:ilvl w:val="0"/>
-          <w:numId w:val="1"/>
+        <w:t xml:space="preserve">Spearheaded the design and development for a new change management platform, via which any team across the organization can integrate with the Version Control platform on a self-serve basis to provide version control experience for their entities.</w:t>
+      </w:r>
+    </w:p>
+    <w:p>
+      <w:pPr>
+        <w:pageBreakBefore w:val="0"/>
+        <w:numPr>
+          <w:ilvl w:val="0"/>
+          <w:numId w:val="2"/>
         </w:numPr>
         <w:ind w:left="360" w:hanging="360"/>
         <w:rPr>
@@ -329,15 +602,15 @@
         <w:rPr>
           <w:rtl w:val="0"/>
         </w:rPr>
-        <w:t xml:space="preserve">Collaborated and communicated with internal and external stakeholders for planned engineering initiatives, and used gathered information to break down the initiative into actionable items.</w:t>
-      </w:r>
-    </w:p>
-    <w:p>
-      <w:pPr>
-        <w:pageBreakBefore w:val="0"/>
-        <w:numPr>
-          <w:ilvl w:val="0"/>
-          <w:numId w:val="1"/>
+        <w:t xml:space="preserve">Converted user stories into actionable items based on requirements in alignment with business OKRs.</w:t>
+      </w:r>
+    </w:p>
+    <w:p>
+      <w:pPr>
+        <w:pageBreakBefore w:val="0"/>
+        <w:numPr>
+          <w:ilvl w:val="0"/>
+          <w:numId w:val="2"/>
         </w:numPr>
         <w:ind w:left="360" w:hanging="360"/>
         <w:rPr>
@@ -348,38 +621,7 @@
         <w:rPr>
           <w:rtl w:val="0"/>
         </w:rPr>
-        <w:t xml:space="preserve">Designed end-to-end architecture, user flow, and data flow diagrams for new mission-critical requirements from scratch.</w:t>
-      </w:r>
-    </w:p>
-    <w:p>
-      <w:pPr>
-        <w:pageBreakBefore w:val="0"/>
-        <w:numPr>
-          <w:ilvl w:val="0"/>
-          <w:numId w:val="1"/>
-        </w:numPr>
-        <w:ind w:left="360" w:hanging="360"/>
-        <w:rPr>
-          <w:u w:val="none"/>
-        </w:rPr>
-      </w:pPr>
-      <w:r>
-        <w:rPr>
-          <w:rtl w:val="0"/>
-        </w:rPr>
-        <w:t xml:space="preserve">Led a team of 6 engineers to plan and execute the implementation of the new end-to-end automated central document processing platform, and played a key role in all initiatives across the team.</w:t>
-      </w:r>
-    </w:p>
-    <w:p>
-      <w:pPr>
-        <w:pageBreakBefore w:val="0"/>
-        <w:ind w:left="720" w:firstLine="0"/>
-        <w:rPr/>
-      </w:pPr>
-      <w:r>
-        <w:rPr>
-          <w:rtl w:val="0"/>
-        </w:rPr>
+        <w:t xml:space="preserve">Led the optimisation of core product workflows, causing an E2E improvement of upto 70%.</w:t>
       </w:r>
     </w:p>
     <w:p>
@@ -390,16 +632,39 @@
       </w:pPr>
       <w:r>
         <w:rPr>
-          <w:b w:val="1"/>
-          <w:rtl w:val="0"/>
-        </w:rPr>
-        <w:t xml:space="preserve">Software Engineer 2</w:t>
-      </w:r>
-      <w:r>
-        <w:rPr>
-          <w:rtl w:val="0"/>
-        </w:rPr>
-        <w:t xml:space="preserve">                                                                   August 2020 – September 2021</w:t>
+          <w:rtl w:val="0"/>
+        </w:rPr>
+      </w:r>
+    </w:p>
+    <w:p>
+      <w:pPr>
+        <w:pageBreakBefore w:val="0"/>
+        <w:rPr>
+          <w:b w:val="1"/>
+        </w:rPr>
+      </w:pPr>
+      <w:r>
+        <w:rPr>
+          <w:b w:val="1"/>
+          <w:rtl w:val="0"/>
+        </w:rPr>
+        <w:t xml:space="preserve">Senior Software Developer</w:t>
+      </w:r>
+      <w:r>
+        <w:rPr>
+          <w:rtl w:val="0"/>
+        </w:rPr>
+        <w:tab/>
+        <w:tab/>
+        <w:tab/>
+        <w:tab/>
+        <w:tab/>
+        <w:t xml:space="preserve">         December 2018 – August 2020</w:t>
+      </w:r>
+      <w:r>
+        <w:rPr>
+          <w:rtl w:val="0"/>
+        </w:rPr>
       </w:r>
     </w:p>
     <w:p>
@@ -412,132 +677,11 @@
         <w:rPr>
           <w:rtl w:val="0"/>
         </w:rPr>
-        <w:t xml:space="preserve">Postman</w:t>
-        <w:tab/>
-        <w:t xml:space="preserve">                                                                                                       Bangalore, India</w:t>
-      </w:r>
-    </w:p>
-    <w:p>
-      <w:pPr>
-        <w:pageBreakBefore w:val="0"/>
-        <w:numPr>
-          <w:ilvl w:val="0"/>
-          <w:numId w:val="2"/>
-        </w:numPr>
-        <w:ind w:left="360" w:hanging="360"/>
-        <w:rPr>
-          <w:u w:val="none"/>
-        </w:rPr>
-      </w:pPr>
-      <w:r>
-        <w:rPr>
-          <w:rtl w:val="0"/>
-        </w:rPr>
-        <w:t xml:space="preserve">Spearheaded the design and development for a new change management platform, via which any team across the organization can integrate with the Version Control platform on a self-serve basis to provide version control experience for their entities.</w:t>
-      </w:r>
-    </w:p>
-    <w:p>
-      <w:pPr>
-        <w:pageBreakBefore w:val="0"/>
-        <w:numPr>
-          <w:ilvl w:val="0"/>
-          <w:numId w:val="2"/>
-        </w:numPr>
-        <w:ind w:left="360" w:hanging="360"/>
-        <w:rPr>
-          <w:u w:val="none"/>
-        </w:rPr>
-      </w:pPr>
-      <w:r>
-        <w:rPr>
-          <w:rtl w:val="0"/>
-        </w:rPr>
-        <w:t xml:space="preserve">Converted user stories into actionable items based on requirements in alignment with business OKRs.</w:t>
-      </w:r>
-    </w:p>
-    <w:p>
-      <w:pPr>
-        <w:pageBreakBefore w:val="0"/>
-        <w:numPr>
-          <w:ilvl w:val="0"/>
-          <w:numId w:val="2"/>
-        </w:numPr>
-        <w:ind w:left="360" w:hanging="360"/>
-        <w:rPr>
-          <w:u w:val="none"/>
-        </w:rPr>
-      </w:pPr>
-      <w:r>
-        <w:rPr>
-          <w:rtl w:val="0"/>
-        </w:rPr>
-        <w:t xml:space="preserve">Led the optimisation of core product workflows, causing an E2E improvement of upto 70%.</w:t>
-      </w:r>
-    </w:p>
-    <w:p>
-      <w:pPr>
-        <w:pageBreakBefore w:val="0"/>
-        <w:ind w:left="0" w:firstLine="0"/>
-        <w:rPr/>
-      </w:pPr>
-      <w:r>
-        <w:rPr>
-          <w:rtl w:val="0"/>
-        </w:rPr>
-      </w:r>
-    </w:p>
-    <w:p>
-      <w:pPr>
-        <w:pageBreakBefore w:val="0"/>
-        <w:rPr>
-          <w:b w:val="1"/>
-        </w:rPr>
-      </w:pPr>
-      <w:r>
-        <w:rPr>
-          <w:b w:val="1"/>
-          <w:rtl w:val="0"/>
-        </w:rPr>
-        <w:t xml:space="preserve">Senior Software Developer</w:t>
-      </w:r>
-      <w:r>
-        <w:rPr>
-          <w:rtl w:val="0"/>
-        </w:rPr>
-        <w:t xml:space="preserve">  </w:t>
-      </w:r>
-      <w:r>
-        <w:rPr>
-          <w:b w:val="1"/>
-          <w:rtl w:val="0"/>
-        </w:rPr>
-        <w:t xml:space="preserve">     </w:t>
-        <w:tab/>
-        <w:t xml:space="preserve">                                            </w:t>
-      </w:r>
-      <w:r>
-        <w:rPr>
-          <w:rtl w:val="0"/>
-        </w:rPr>
-        <w:t xml:space="preserve">December 2018 – August 2020</w:t>
-      </w:r>
-      <w:r>
-        <w:rPr>
-          <w:rtl w:val="0"/>
-        </w:rPr>
-      </w:r>
-    </w:p>
-    <w:p>
-      <w:pPr>
-        <w:pageBreakBefore w:val="0"/>
-        <w:ind w:left="0" w:firstLine="0"/>
-        <w:rPr/>
-      </w:pPr>
-      <w:r>
-        <w:rPr>
-          <w:rtl w:val="0"/>
-        </w:rPr>
-        <w:t xml:space="preserve">Paisabazaar Marketing and Consulting Private Limited                                          Gurgaon, India</w:t>
+        <w:t xml:space="preserve">Paisabazaar Marketing and Consulting Private Limited</w:t>
+        <w:tab/>
+        <w:tab/>
+        <w:tab/>
+        <w:t xml:space="preserve">           Gurgaon, India</w:t>
       </w:r>
       <w:r>
         <w:rPr>

</xml_diff>

<commit_message>
update angel one details
</commit_message>
<xml_diff>
--- a/static/resume.docx
+++ b/static/resume.docx
@@ -179,7 +179,7 @@
         <w:rPr>
           <w:rtl w:val="0"/>
         </w:rPr>
-        <w:t xml:space="preserve"> Node.js, Spring Boot, Docker, Kubernetes, Kafka, RabbitMQ, AWS, Redis, GRPC, REST APIs, Prometheus, Grafana</w:t>
+        <w:t xml:space="preserve"> Docker, Kubernetes, Kafka, Node.js, Spring Boot, RabbitMQ, AWS, Redis, GRPC, REST APIs, Prometheus, Grafana</w:t>
       </w:r>
     </w:p>
     <w:p>
@@ -319,7 +319,7 @@
         <w:rPr>
           <w:rtl w:val="0"/>
         </w:rPr>
-        <w:t xml:space="preserve">Developed Proofs of Concepts and performed performance, load and feasibility testing.</w:t>
+        <w:t xml:space="preserve">Developed Proofs of Concept and performed performance, load and feasibility testing of Kafka based async communication leading to switch over from synchronous to asynchronous communication between services in the ecosystem.</w:t>
       </w:r>
     </w:p>
     <w:p>
@@ -329,12 +329,84 @@
           <w:numId w:val="1"/>
         </w:numPr>
         <w:ind w:left="360"/>
-      </w:pPr>
-      <w:r>
-        <w:rPr>
-          <w:rtl w:val="0"/>
-        </w:rPr>
-        <w:t xml:space="preserve">Set up reporting and metrics dashboards using prometheus and grafana, along with alerting setups on the same.</w:t>
+        <w:rPr>
+          <w:u w:val="none"/>
+        </w:rPr>
+      </w:pPr>
+      <w:r>
+        <w:rPr>
+          <w:rtl w:val="0"/>
+        </w:rPr>
+        <w:t xml:space="preserve">Performed domain-research, designed, reviewed and peer-reviewed domain data models and DB design.</w:t>
+      </w:r>
+    </w:p>
+    <w:p>
+      <w:pPr>
+        <w:numPr>
+          <w:ilvl w:val="0"/>
+          <w:numId w:val="1"/>
+        </w:numPr>
+        <w:ind w:left="360"/>
+        <w:rPr>
+          <w:u w:val="none"/>
+        </w:rPr>
+      </w:pPr>
+      <w:r>
+        <w:rPr>
+          <w:rtl w:val="0"/>
+        </w:rPr>
+        <w:t xml:space="preserve">Created and presented release milestones and execution plans to streamline product delivery.</w:t>
+      </w:r>
+    </w:p>
+    <w:p>
+      <w:pPr>
+        <w:numPr>
+          <w:ilvl w:val="0"/>
+          <w:numId w:val="1"/>
+        </w:numPr>
+        <w:ind w:left="360"/>
+        <w:rPr>
+          <w:u w:val="none"/>
+        </w:rPr>
+      </w:pPr>
+      <w:r>
+        <w:rPr>
+          <w:rtl w:val="0"/>
+        </w:rPr>
+        <w:t xml:space="preserve">Collaborated with relevant business stakeholders, operations teams and other teams to clarify requirements and define technical tasks for execution by self and other engineers.</w:t>
+      </w:r>
+    </w:p>
+    <w:p>
+      <w:pPr>
+        <w:numPr>
+          <w:ilvl w:val="0"/>
+          <w:numId w:val="1"/>
+        </w:numPr>
+        <w:ind w:left="360"/>
+      </w:pPr>
+      <w:r>
+        <w:rPr>
+          <w:rtl w:val="0"/>
+        </w:rPr>
+        <w:t xml:space="preserve">Built monitoring system based on Prometheus and Grafana, and alerting systems using alertmanager.</w:t>
+      </w:r>
+    </w:p>
+    <w:p>
+      <w:pPr>
+        <w:numPr>
+          <w:ilvl w:val="0"/>
+          <w:numId w:val="1"/>
+        </w:numPr>
+        <w:ind w:left="360"/>
+        <w:rPr>
+          <w:u w:val="none"/>
+        </w:rPr>
+      </w:pPr>
+      <w:r>
+        <w:rPr>
+          <w:rtl w:val="0"/>
+        </w:rPr>
+        <w:t xml:space="preserve">Led multiple focus groups of junior engineers to execute and deliver multiple technical milestones across components.</w:t>
       </w:r>
     </w:p>
     <w:p>

</xml_diff>

<commit_message>
Update content and resume
</commit_message>
<xml_diff>
--- a/static/resume.docx
+++ b/static/resume.docx
@@ -314,12 +314,15 @@
           <w:numId w:val="1"/>
         </w:numPr>
         <w:ind w:left="360"/>
-      </w:pPr>
-      <w:r>
-        <w:rPr>
-          <w:rtl w:val="0"/>
-        </w:rPr>
-        <w:t xml:space="preserve">Developed Proofs of Concept and performed performance, load and feasibility testing of Kafka based async communication leading to switch over from synchronous to asynchronous communication between services in the ecosystem.</w:t>
+        <w:rPr>
+          <w:u w:val="none"/>
+        </w:rPr>
+      </w:pPr>
+      <w:r>
+        <w:rPr>
+          <w:rtl w:val="0"/>
+        </w:rPr>
+        <w:t xml:space="preserve">Collaborated with the team to design and implement a Kafka-based asynchronous communication system, significantly enhancing the system's performance, scalability, and reliability.</w:t>
       </w:r>
     </w:p>
     <w:p>
@@ -337,7 +340,7 @@
         <w:rPr>
           <w:rtl w:val="0"/>
         </w:rPr>
-        <w:t xml:space="preserve">Performed domain-research, designed, reviewed and peer-reviewed domain data models and DB design.</w:t>
+        <w:t xml:space="preserve">Conducted domain research, designed, and peer-reviewed robust domain data models and database architectures, driving efficient and reliable data management.</w:t>
       </w:r>
     </w:p>
     <w:p>
@@ -355,7 +358,7 @@
         <w:rPr>
           <w:rtl w:val="0"/>
         </w:rPr>
-        <w:t xml:space="preserve">Created and presented release milestones and execution plans to streamline product delivery.</w:t>
+        <w:t xml:space="preserve">Spearheaded release milestones and execution plans, optimizing product delivery timelines and ensuring seamless collaboration across teams.</w:t>
       </w:r>
     </w:p>
     <w:p>
@@ -373,7 +376,7 @@
         <w:rPr>
           <w:rtl w:val="0"/>
         </w:rPr>
-        <w:t xml:space="preserve">Collaborated with relevant business stakeholders, operations teams and other teams to clarify requirements and define technical tasks for execution by self and other engineers.</w:t>
+        <w:t xml:space="preserve">Effectively liaised with business stakeholders, operations teams, and engineering personnel to define and delegate technical tasks, ensuring successful project execution and alignment with organizational goals.</w:t>
       </w:r>
     </w:p>
     <w:p>
@@ -383,12 +386,15 @@
           <w:numId w:val="1"/>
         </w:numPr>
         <w:ind w:left="360"/>
-      </w:pPr>
-      <w:r>
-        <w:rPr>
-          <w:rtl w:val="0"/>
-        </w:rPr>
-        <w:t xml:space="preserve">Built monitoring system based on Prometheus and Grafana, and alerting systems using alertmanager.</w:t>
+        <w:rPr>
+          <w:u w:val="none"/>
+        </w:rPr>
+      </w:pPr>
+      <w:r>
+        <w:rPr>
+          <w:rtl w:val="0"/>
+        </w:rPr>
+        <w:t xml:space="preserve">Developed a comprehensive monitoring and alerting system utilizing Prometheus, Grafana, and Alertmanager, bolstering system reliability and facilitating proactive issue resolution.</w:t>
       </w:r>
     </w:p>
     <w:p>
@@ -406,7 +412,7 @@
         <w:rPr>
           <w:rtl w:val="0"/>
         </w:rPr>
-        <w:t xml:space="preserve">Led multiple focus groups of junior engineers to execute and deliver multiple technical milestones across components.</w:t>
+        <w:t xml:space="preserve">Led junior engineers across multiple focus groups, expediting the delivery of critical technical milestones and fostering a culture of continuous improvement.</w:t>
       </w:r>
     </w:p>
     <w:p>
@@ -424,7 +430,7 @@
         <w:rPr>
           <w:rtl w:val="0"/>
         </w:rPr>
-        <w:t xml:space="preserve">Organized and conducted regular knowledge sharing sessions with the team leading to upskilling of the team, as well as breaking up knowledge silos.</w:t>
+        <w:t xml:space="preserve">Initiated knowledge sharing sessions to boost team expertise, promote cross-functional collaboration, and dismantle knowledge silos.</w:t>
       </w:r>
     </w:p>
     <w:p>
@@ -513,7 +519,7 @@
         <w:rPr>
           <w:rtl w:val="0"/>
         </w:rPr>
-        <w:t xml:space="preserve">Developed Proof of Concepts and performed Proof of Feasibility analysis for switching over to RabbitMQ from Sidekiq for our asynchronous workloads.</w:t>
+        <w:t xml:space="preserve">Pioneered RabbitMQ integration, conducting Proof of Concepts and Feasibility analysis to optimize asynchronous workloads and replace Sidekiq.</w:t>
       </w:r>
     </w:p>
     <w:p>
@@ -532,7 +538,7 @@
         <w:rPr>
           <w:rtl w:val="0"/>
         </w:rPr>
-        <w:t xml:space="preserve">Collaborated and communicated with internal and external stakeholders for planned engineering initiatives, and used gathered information to break down the initiative into actionable items.</w:t>
+        <w:t xml:space="preserve">Collaborated with internal and external stakeholders to translate engineering initiatives into actionable items, ensuring efficient project execution.</w:t>
       </w:r>
     </w:p>
     <w:p>
@@ -551,7 +557,7 @@
         <w:rPr>
           <w:rtl w:val="0"/>
         </w:rPr>
-        <w:t xml:space="preserve">Designed end-to-end architecture, user flow, and data flow diagrams for new mission-critical requirements from scratch.</w:t>
+        <w:t xml:space="preserve">Conceptualized and designed end-to-end architecture, user flow, and data flow diagrams for mission-critical requirements, driving innovation and robust system performance.</w:t>
       </w:r>
     </w:p>
     <w:p>
@@ -570,7 +576,7 @@
         <w:rPr>
           <w:rtl w:val="0"/>
         </w:rPr>
-        <w:t xml:space="preserve">Led a team of 6 engineers to plan and execute the implementation of the new end-to-end automated central document processing platform, and played a key role in all initiatives across the team.</w:t>
+        <w:t xml:space="preserve">Led a 6-person engineering team in developing and implementing a cutting-edge automated central document processing platform, significantly contributing to all team initiatives.</w:t>
       </w:r>
     </w:p>
     <w:p>
@@ -655,7 +661,7 @@
         <w:rPr>
           <w:rtl w:val="0"/>
         </w:rPr>
-        <w:t xml:space="preserve">Spearheaded the design and development for a new change management platform, via which any team across the organization can integrate with the Version Control platform on a self-serve basis to provide version control experience for their entities.</w:t>
+        <w:t xml:space="preserve">Pioneered a self-serve change management platform, empowering organization-wide teams to effortlessly integrate with Version Control and enhance version control experiences.</w:t>
       </w:r>
     </w:p>
     <w:p>
@@ -674,7 +680,7 @@
         <w:rPr>
           <w:rtl w:val="0"/>
         </w:rPr>
-        <w:t xml:space="preserve">Converted user stories into actionable items based on requirements in alignment with business OKRs.</w:t>
+        <w:t xml:space="preserve">Transformed user stories into actionable tasks aligned with business OKRs, driving efficient project execution.</w:t>
       </w:r>
     </w:p>
     <w:p>
@@ -693,7 +699,7 @@
         <w:rPr>
           <w:rtl w:val="0"/>
         </w:rPr>
-        <w:t xml:space="preserve">Led the optimisation of core product workflows, causing an E2E improvement of upto 70%.</w:t>
+        <w:t xml:space="preserve">Championed core product workflow optimizations, achieving up to a 70% end-to-end performance improvement.</w:t>
       </w:r>
     </w:p>
     <w:p>
@@ -777,7 +783,7 @@
         <w:rPr>
           <w:rtl w:val="0"/>
         </w:rPr>
-        <w:t xml:space="preserve">Drove the ground-up rework of the new mutual funds platform from conception to production while helping build the architecture from scratch, including making key High-Level and Low-Level decisions.</w:t>
+        <w:t xml:space="preserve">Orchestrated the end-to-end transformation of a mutual funds platform, from conceptualization to production, driving key architectural decisions and design.</w:t>
       </w:r>
     </w:p>
     <w:p>
@@ -796,7 +802,7 @@
         <w:rPr>
           <w:rtl w:val="0"/>
         </w:rPr>
-        <w:t xml:space="preserve">Collaborated with different stakeholders and teams including Product, Business and Operations to understand the current bottlenecks in the process and top user complaints.</w:t>
+        <w:t xml:space="preserve">Engaged with cross-functional stakeholders, including Product, Business, and Operations, to identify and address process bottlenecks and user pain points.</w:t>
       </w:r>
     </w:p>
     <w:p>
@@ -815,7 +821,7 @@
         <w:rPr>
           <w:rtl w:val="0"/>
         </w:rPr>
-        <w:t xml:space="preserve">Created plans to automate previously manual tasks and optimized major problematic workflows based on feedback and requirements collected from stakeholders.</w:t>
+        <w:t xml:space="preserve">Developed strategic plans to automate manual tasks and optimize key workflows based on stakeholder feedback and requirements.</w:t>
       </w:r>
     </w:p>
     <w:p>
@@ -834,7 +840,7 @@
         <w:rPr>
           <w:rtl w:val="0"/>
         </w:rPr>
-        <w:t xml:space="preserve">Led the migration of an active user base of over 200,000 active users, creating action and rollback, and fallback plans.</w:t>
+        <w:t xml:space="preserve">Successfully managed the migration of over 200,000 active users, creating robust action, rollback, and fallback strategies.</w:t>
       </w:r>
     </w:p>
     <w:p>
@@ -918,12 +924,15 @@
           <w:numId w:val="3"/>
         </w:numPr>
         <w:ind w:left="360"/>
-      </w:pPr>
-      <w:r>
-        <w:rPr>
-          <w:rtl w:val="0"/>
-        </w:rPr>
-        <w:t xml:space="preserve">As the first in-house tech hire, led a team of interns to drive the product from scratch to completion, including both frontend and backend and making key architectural decisions.</w:t>
+        <w:rPr>
+          <w:u w:val="none"/>
+        </w:rPr>
+      </w:pPr>
+      <w:r>
+        <w:rPr>
+          <w:rtl w:val="0"/>
+        </w:rPr>
+        <w:t xml:space="preserve">As the first in-house tech hire, led a team of interns to develop a comprehensive product, making crucial architectural decisions for both frontend and backend systems.</w:t>
       </w:r>
     </w:p>
     <w:p>
@@ -941,7 +950,7 @@
         <w:rPr>
           <w:rtl w:val="0"/>
         </w:rPr>
-        <w:t xml:space="preserve">Integrated with various public blockchains like Bitcoin, Ethereum, Bitcoin Cash etc leading to near real-time withdrawals and redemptions.</w:t>
+        <w:t xml:space="preserve">Seamlessly integrated with multiple public blockchains, such as Bitcoin, Ethereum, and Bitcoin Cash, enabling near real-time withdrawals and redemptions.</w:t>
       </w:r>
     </w:p>
     <w:p>
@@ -959,7 +968,7 @@
         <w:rPr>
           <w:rtl w:val="0"/>
         </w:rPr>
-        <w:t xml:space="preserve">Integrated with multiple partner exchanges to facilitate trades across them.</w:t>
+        <w:t xml:space="preserve">Established connections with partner exchanges to facilitate cross-platform trading.</w:t>
       </w:r>
     </w:p>
     <w:p>
@@ -977,7 +986,7 @@
         <w:rPr>
           <w:rtl w:val="0"/>
         </w:rPr>
-        <w:t xml:space="preserve">Wrote design documents and interface specifications for partner integration, reducing the time to live for adding new partners.</w:t>
+        <w:t xml:space="preserve">Authored design documents and interface specifications, expediting the integration process for new partners.</w:t>
       </w:r>
     </w:p>
     <w:p>
@@ -995,19 +1004,7 @@
         <w:rPr>
           <w:rtl w:val="0"/>
         </w:rPr>
-        <w:t xml:space="preserve">Built a distributed real-time data aggregation and analysis system, aggregating real time trade and trades across connected </w:t>
-      </w:r>
-      <w:r>
-        <w:rPr>
-          <w:rtl w:val="0"/>
-        </w:rPr>
-        <w:t xml:space="preserve">partner exchanges</w:t>
-      </w:r>
-      <w:r>
-        <w:rPr>
-          <w:rtl w:val="0"/>
-        </w:rPr>
-        <w:t xml:space="preserve"> to provide a consolidated data view to the user.</w:t>
+        <w:t xml:space="preserve">Designed a distributed, real-time data aggregation and analysis system to consolidate trade information from connected partner exchanges, providing users with a unified data view.</w:t>
       </w:r>
     </w:p>
     <w:p>
@@ -1096,30 +1093,15 @@
           <w:numId w:val="3"/>
         </w:numPr>
         <w:ind w:left="360"/>
-      </w:pPr>
-      <w:r>
-        <w:rPr>
-          <w:rtl w:val="0"/>
-        </w:rPr>
-        <w:t xml:space="preserve">Built an event-driven IoT based tracking platform from scratch, based on the serverless architecture deployed on AWS.</w:t>
-      </w:r>
-    </w:p>
-    <w:p>
-      <w:pPr>
-        <w:numPr>
-          <w:ilvl w:val="0"/>
-          <w:numId w:val="3"/>
-        </w:numPr>
-        <w:ind w:left="360"/>
-        <w:rPr>
-          <w:u w:val="none"/>
-        </w:rPr>
-      </w:pPr>
-      <w:r>
-        <w:rPr>
-          <w:rtl w:val="0"/>
-        </w:rPr>
-        <w:t xml:space="preserve">Integrated with and built solutions using various AWS services like AWS IoT, Kinesis, SQS, SNS, Lambda, EC2, S3 etc.</w:t>
+        <w:rPr>
+          <w:u w:val="none"/>
+        </w:rPr>
+      </w:pPr>
+      <w:r>
+        <w:rPr>
+          <w:rtl w:val="0"/>
+        </w:rPr>
+        <w:t xml:space="preserve">Developed an event-driven IoT tracking platform from scratch, leveraging serverless architecture and deploying on AWS, using services such as  AWS IoT, Kinesis, SQS, SNS, Lambda, EC2, and S3.</w:t>
       </w:r>
     </w:p>
     <w:p>

</xml_diff>